<commit_message>
fixing issue with bcrypt comparison and testing routes
</commit_message>
<xml_diff>
--- a/Project_Spec.docx
+++ b/Project_Spec.docx
@@ -775,6 +775,15 @@
         </w:rPr>
         <w:t>Implement CSS styling utilizing React Bootstrap</w:t>
       </w:r>
+      <w:r>
+        <w:rPr>
+          <w:rFonts w:ascii="Arial" w:eastAsia="Times New Roman" w:hAnsi="Arial" w:cs="Arial"/>
+          <w:color w:val="000000"/>
+          <w:sz w:val="22"/>
+          <w:szCs w:val="22"/>
+        </w:rPr>
+        <w:t>.</w:t>
+      </w:r>
     </w:p>
     <w:p>
       <w:pPr>
@@ -797,97 +806,7 @@
           <w:sz w:val="22"/>
           <w:szCs w:val="22"/>
         </w:rPr>
-        <w:t xml:space="preserve">Develop components and views for </w:t>
-      </w:r>
-      <w:r>
-        <w:rPr>
-          <w:rFonts w:ascii="Arial" w:eastAsia="Times New Roman" w:hAnsi="Arial" w:cs="Arial"/>
-          <w:color w:val="000000"/>
-          <w:sz w:val="22"/>
-          <w:szCs w:val="22"/>
-        </w:rPr>
-        <w:t xml:space="preserve">navigation, </w:t>
-      </w:r>
-      <w:r>
-        <w:rPr>
-          <w:rFonts w:ascii="Arial" w:eastAsia="Times New Roman" w:hAnsi="Arial" w:cs="Arial"/>
-          <w:color w:val="000000"/>
-          <w:sz w:val="22"/>
-          <w:szCs w:val="22"/>
-        </w:rPr>
-        <w:t xml:space="preserve">user </w:t>
-      </w:r>
-      <w:r>
-        <w:rPr>
-          <w:rFonts w:ascii="Arial" w:eastAsia="Times New Roman" w:hAnsi="Arial" w:cs="Arial"/>
-          <w:color w:val="000000"/>
-          <w:sz w:val="22"/>
-          <w:szCs w:val="22"/>
-        </w:rPr>
-        <w:t xml:space="preserve">registration and login </w:t>
-      </w:r>
-      <w:r>
-        <w:rPr>
-          <w:rFonts w:ascii="Arial" w:eastAsia="Times New Roman" w:hAnsi="Arial" w:cs="Arial"/>
-          <w:color w:val="000000"/>
-          <w:sz w:val="22"/>
-          <w:szCs w:val="22"/>
-        </w:rPr>
-        <w:t xml:space="preserve">authentication, </w:t>
-      </w:r>
-      <w:r>
-        <w:rPr>
-          <w:rFonts w:ascii="Arial" w:eastAsia="Times New Roman" w:hAnsi="Arial" w:cs="Arial"/>
-          <w:color w:val="000000"/>
-          <w:sz w:val="22"/>
-          <w:szCs w:val="22"/>
-        </w:rPr>
-        <w:t>search videos</w:t>
-      </w:r>
-      <w:r>
-        <w:rPr>
-          <w:rFonts w:ascii="Arial" w:eastAsia="Times New Roman" w:hAnsi="Arial" w:cs="Arial"/>
-          <w:color w:val="000000"/>
-          <w:sz w:val="22"/>
-          <w:szCs w:val="22"/>
-        </w:rPr>
-        <w:t xml:space="preserve">, </w:t>
-      </w:r>
-      <w:r>
-        <w:rPr>
-          <w:rFonts w:ascii="Arial" w:eastAsia="Times New Roman" w:hAnsi="Arial" w:cs="Arial"/>
-          <w:color w:val="000000"/>
-          <w:sz w:val="22"/>
-          <w:szCs w:val="22"/>
-        </w:rPr>
-        <w:t>results list</w:t>
-      </w:r>
-      <w:r>
-        <w:rPr>
-          <w:rFonts w:ascii="Arial" w:eastAsia="Times New Roman" w:hAnsi="Arial" w:cs="Arial"/>
-          <w:color w:val="000000"/>
-          <w:sz w:val="22"/>
-          <w:szCs w:val="22"/>
-        </w:rPr>
-        <w:t xml:space="preserve">, </w:t>
-      </w:r>
-      <w:r>
-        <w:rPr>
-          <w:rFonts w:ascii="Arial" w:eastAsia="Times New Roman" w:hAnsi="Arial" w:cs="Arial"/>
-          <w:color w:val="000000"/>
-          <w:sz w:val="22"/>
-          <w:szCs w:val="22"/>
-        </w:rPr>
-        <w:t>video details and favorites dashboard</w:t>
-      </w:r>
-      <w:r>
-        <w:rPr>
-          <w:rFonts w:ascii="Arial" w:eastAsia="Times New Roman" w:hAnsi="Arial" w:cs="Arial"/>
-          <w:color w:val="000000"/>
-          <w:sz w:val="22"/>
-          <w:szCs w:val="22"/>
-        </w:rPr>
-        <w:t>.</w:t>
+        <w:t>Implement React Router for browser navigation.</w:t>
       </w:r>
     </w:p>
     <w:p>
@@ -911,7 +830,97 @@
           <w:sz w:val="22"/>
           <w:szCs w:val="22"/>
         </w:rPr>
-        <w:t>Implement form validation and error handling for user input.</w:t>
+        <w:t xml:space="preserve">Develop components and views for </w:t>
+      </w:r>
+      <w:r>
+        <w:rPr>
+          <w:rFonts w:ascii="Arial" w:eastAsia="Times New Roman" w:hAnsi="Arial" w:cs="Arial"/>
+          <w:color w:val="000000"/>
+          <w:sz w:val="22"/>
+          <w:szCs w:val="22"/>
+        </w:rPr>
+        <w:t xml:space="preserve">navigation, </w:t>
+      </w:r>
+      <w:r>
+        <w:rPr>
+          <w:rFonts w:ascii="Arial" w:eastAsia="Times New Roman" w:hAnsi="Arial" w:cs="Arial"/>
+          <w:color w:val="000000"/>
+          <w:sz w:val="22"/>
+          <w:szCs w:val="22"/>
+        </w:rPr>
+        <w:t xml:space="preserve">user </w:t>
+      </w:r>
+      <w:r>
+        <w:rPr>
+          <w:rFonts w:ascii="Arial" w:eastAsia="Times New Roman" w:hAnsi="Arial" w:cs="Arial"/>
+          <w:color w:val="000000"/>
+          <w:sz w:val="22"/>
+          <w:szCs w:val="22"/>
+        </w:rPr>
+        <w:t xml:space="preserve">registration and login </w:t>
+      </w:r>
+      <w:r>
+        <w:rPr>
+          <w:rFonts w:ascii="Arial" w:eastAsia="Times New Roman" w:hAnsi="Arial" w:cs="Arial"/>
+          <w:color w:val="000000"/>
+          <w:sz w:val="22"/>
+          <w:szCs w:val="22"/>
+        </w:rPr>
+        <w:t xml:space="preserve">authentication, </w:t>
+      </w:r>
+      <w:r>
+        <w:rPr>
+          <w:rFonts w:ascii="Arial" w:eastAsia="Times New Roman" w:hAnsi="Arial" w:cs="Arial"/>
+          <w:color w:val="000000"/>
+          <w:sz w:val="22"/>
+          <w:szCs w:val="22"/>
+        </w:rPr>
+        <w:t>search videos</w:t>
+      </w:r>
+      <w:r>
+        <w:rPr>
+          <w:rFonts w:ascii="Arial" w:eastAsia="Times New Roman" w:hAnsi="Arial" w:cs="Arial"/>
+          <w:color w:val="000000"/>
+          <w:sz w:val="22"/>
+          <w:szCs w:val="22"/>
+        </w:rPr>
+        <w:t xml:space="preserve">, </w:t>
+      </w:r>
+      <w:r>
+        <w:rPr>
+          <w:rFonts w:ascii="Arial" w:eastAsia="Times New Roman" w:hAnsi="Arial" w:cs="Arial"/>
+          <w:color w:val="000000"/>
+          <w:sz w:val="22"/>
+          <w:szCs w:val="22"/>
+        </w:rPr>
+        <w:t>results list</w:t>
+      </w:r>
+      <w:r>
+        <w:rPr>
+          <w:rFonts w:ascii="Arial" w:eastAsia="Times New Roman" w:hAnsi="Arial" w:cs="Arial"/>
+          <w:color w:val="000000"/>
+          <w:sz w:val="22"/>
+          <w:szCs w:val="22"/>
+        </w:rPr>
+        <w:t xml:space="preserve">, </w:t>
+      </w:r>
+      <w:r>
+        <w:rPr>
+          <w:rFonts w:ascii="Arial" w:eastAsia="Times New Roman" w:hAnsi="Arial" w:cs="Arial"/>
+          <w:color w:val="000000"/>
+          <w:sz w:val="22"/>
+          <w:szCs w:val="22"/>
+        </w:rPr>
+        <w:t>video details and favorites dashboard</w:t>
+      </w:r>
+      <w:r>
+        <w:rPr>
+          <w:rFonts w:ascii="Arial" w:eastAsia="Times New Roman" w:hAnsi="Arial" w:cs="Arial"/>
+          <w:color w:val="000000"/>
+          <w:sz w:val="22"/>
+          <w:szCs w:val="22"/>
+        </w:rPr>
+        <w:t>.</w:t>
       </w:r>
     </w:p>
     <w:p>
@@ -935,6 +944,31 @@
           <w:sz w:val="22"/>
           <w:szCs w:val="22"/>
         </w:rPr>
+        <w:t>Implement form validation and error handling for user input.</w:t>
+      </w:r>
+    </w:p>
+    <w:p>
+      <w:pPr>
+        <w:numPr>
+          <w:ilvl w:val="0"/>
+          <w:numId w:val="1"/>
+        </w:numPr>
+        <w:textAlignment w:val="baseline"/>
+        <w:rPr>
+          <w:rFonts w:ascii="Arial" w:eastAsia="Times New Roman" w:hAnsi="Arial" w:cs="Arial"/>
+          <w:color w:val="000000"/>
+          <w:sz w:val="22"/>
+          <w:szCs w:val="22"/>
+        </w:rPr>
+      </w:pPr>
+      <w:r>
+        <w:rPr>
+          <w:rFonts w:ascii="Arial" w:eastAsia="Times New Roman" w:hAnsi="Arial" w:cs="Arial"/>
+          <w:color w:val="000000"/>
+          <w:sz w:val="22"/>
+          <w:szCs w:val="22"/>
+        </w:rPr>
+        <w:lastRenderedPageBreak/>
         <w:t xml:space="preserve">Add interactivity to the </w:t>
       </w:r>
       <w:r>
@@ -1970,6 +2004,7 @@
           <w:sz w:val="22"/>
           <w:szCs w:val="22"/>
         </w:rPr>
+        <w:lastRenderedPageBreak/>
         <w:t>/</w:t>
       </w:r>
       <w:proofErr w:type="spellStart"/>
@@ -1991,15 +2026,524 @@
         <w:spacing w:after="240"/>
         <w:textAlignment w:val="baseline"/>
         <w:rPr>
-          <w:rFonts w:ascii="Times New Roman" w:eastAsia="Times New Roman" w:hAnsi="Times New Roman" w:cs="Times New Roman"/>
-        </w:rPr>
-      </w:pPr>
-      <w:r>
-        <w:rPr>
-          <w:rFonts w:ascii="Times New Roman" w:eastAsia="Times New Roman" w:hAnsi="Times New Roman" w:cs="Times New Roman"/>
-        </w:rPr>
-        <w:lastRenderedPageBreak/>
+          <w:rFonts w:ascii="Arial" w:eastAsia="Times New Roman" w:hAnsi="Arial" w:cs="Arial"/>
+        </w:rPr>
+      </w:pPr>
+      <w:r>
+        <w:rPr>
+          <w:rFonts w:ascii="Arial" w:eastAsia="Times New Roman" w:hAnsi="Arial" w:cs="Arial"/>
+        </w:rPr>
         <w:br/>
+      </w:r>
+    </w:p>
+    <w:p>
+      <w:pPr>
+        <w:spacing w:after="240"/>
+        <w:textAlignment w:val="baseline"/>
+        <w:rPr>
+          <w:rFonts w:ascii="Arial" w:eastAsia="Times New Roman" w:hAnsi="Arial" w:cs="Arial"/>
+        </w:rPr>
+      </w:pPr>
+    </w:p>
+    <w:p>
+      <w:pPr>
+        <w:spacing w:after="240"/>
+        <w:textAlignment w:val="baseline"/>
+        <w:rPr>
+          <w:rFonts w:ascii="Arial" w:eastAsia="Times New Roman" w:hAnsi="Arial" w:cs="Arial"/>
+        </w:rPr>
+      </w:pPr>
+      <w:r>
+        <w:rPr>
+          <w:rFonts w:ascii="Arial" w:eastAsia="Times New Roman" w:hAnsi="Arial" w:cs="Arial"/>
+        </w:rPr>
+        <w:t>State Management</w:t>
+      </w:r>
+      <w:r>
+        <w:rPr>
+          <w:rFonts w:ascii="Arial" w:eastAsia="Times New Roman" w:hAnsi="Arial" w:cs="Arial"/>
+        </w:rPr>
+        <w:t>:</w:t>
+      </w:r>
+    </w:p>
+    <w:p>
+      <w:pPr>
+        <w:spacing w:after="240"/>
+        <w:textAlignment w:val="baseline"/>
+        <w:rPr>
+          <w:rFonts w:ascii="Arial" w:eastAsia="Times New Roman" w:hAnsi="Arial" w:cs="Arial"/>
+          <w:sz w:val="22"/>
+          <w:szCs w:val="22"/>
+        </w:rPr>
+      </w:pPr>
+      <w:r>
+        <w:rPr>
+          <w:rFonts w:ascii="Arial" w:eastAsia="Times New Roman" w:hAnsi="Arial" w:cs="Arial"/>
+          <w:sz w:val="22"/>
+          <w:szCs w:val="22"/>
+        </w:rPr>
+        <w:t>React ContextAPI</w:t>
+      </w:r>
+    </w:p>
+    <w:p>
+      <w:pPr>
+        <w:pStyle w:val="ListParagraph"/>
+        <w:numPr>
+          <w:ilvl w:val="1"/>
+          <w:numId w:val="3"/>
+        </w:numPr>
+        <w:spacing w:after="240"/>
+        <w:textAlignment w:val="baseline"/>
+        <w:rPr>
+          <w:rFonts w:ascii="Arial" w:eastAsia="Times New Roman" w:hAnsi="Arial" w:cs="Arial"/>
+          <w:sz w:val="22"/>
+          <w:szCs w:val="22"/>
+        </w:rPr>
+      </w:pPr>
+      <w:r>
+        <w:rPr>
+          <w:rFonts w:ascii="Arial" w:eastAsia="Times New Roman" w:hAnsi="Arial" w:cs="Arial"/>
+          <w:sz w:val="22"/>
+          <w:szCs w:val="22"/>
+        </w:rPr>
+        <w:t>userContext</w:t>
+      </w:r>
+    </w:p>
+    <w:p>
+      <w:pPr>
+        <w:pStyle w:val="ListParagraph"/>
+        <w:numPr>
+          <w:ilvl w:val="1"/>
+          <w:numId w:val="3"/>
+        </w:numPr>
+        <w:spacing w:after="240"/>
+        <w:textAlignment w:val="baseline"/>
+        <w:rPr>
+          <w:rFonts w:ascii="Arial" w:eastAsia="Times New Roman" w:hAnsi="Arial" w:cs="Arial"/>
+          <w:sz w:val="22"/>
+          <w:szCs w:val="22"/>
+        </w:rPr>
+      </w:pPr>
+      <w:r>
+        <w:rPr>
+          <w:rFonts w:ascii="Arial" w:eastAsia="Times New Roman" w:hAnsi="Arial" w:cs="Arial"/>
+          <w:sz w:val="22"/>
+          <w:szCs w:val="22"/>
+        </w:rPr>
+        <w:t>favoritesContext</w:t>
+      </w:r>
+    </w:p>
+    <w:p>
+      <w:pPr>
+        <w:pStyle w:val="ListParagraph"/>
+        <w:numPr>
+          <w:ilvl w:val="1"/>
+          <w:numId w:val="3"/>
+        </w:numPr>
+        <w:spacing w:after="240"/>
+        <w:textAlignment w:val="baseline"/>
+        <w:rPr>
+          <w:rFonts w:ascii="Arial" w:eastAsia="Times New Roman" w:hAnsi="Arial" w:cs="Arial"/>
+          <w:sz w:val="22"/>
+          <w:szCs w:val="22"/>
+        </w:rPr>
+      </w:pPr>
+      <w:r>
+        <w:rPr>
+          <w:rFonts w:ascii="Arial" w:eastAsia="Times New Roman" w:hAnsi="Arial" w:cs="Arial"/>
+          <w:sz w:val="22"/>
+          <w:szCs w:val="22"/>
+        </w:rPr>
+        <w:t>searchResutlsContext</w:t>
+      </w:r>
+    </w:p>
+    <w:p>
+      <w:pPr>
+        <w:pStyle w:val="ListParagraph"/>
+        <w:numPr>
+          <w:ilvl w:val="1"/>
+          <w:numId w:val="3"/>
+        </w:numPr>
+        <w:spacing w:after="240"/>
+        <w:textAlignment w:val="baseline"/>
+        <w:rPr>
+          <w:rFonts w:ascii="Arial" w:eastAsia="Times New Roman" w:hAnsi="Arial" w:cs="Arial"/>
+          <w:sz w:val="22"/>
+          <w:szCs w:val="22"/>
+        </w:rPr>
+      </w:pPr>
+      <w:r>
+        <w:rPr>
+          <w:rFonts w:ascii="Arial" w:eastAsia="Times New Roman" w:hAnsi="Arial" w:cs="Arial"/>
+          <w:sz w:val="22"/>
+          <w:szCs w:val="22"/>
+        </w:rPr>
+        <w:t>historyContext</w:t>
+      </w:r>
+    </w:p>
+    <w:p>
+      <w:pPr>
+        <w:pStyle w:val="ListParagraph"/>
+        <w:numPr>
+          <w:ilvl w:val="1"/>
+          <w:numId w:val="3"/>
+        </w:numPr>
+        <w:spacing w:after="240"/>
+        <w:textAlignment w:val="baseline"/>
+        <w:rPr>
+          <w:rFonts w:ascii="Arial" w:eastAsia="Times New Roman" w:hAnsi="Arial" w:cs="Arial"/>
+          <w:sz w:val="22"/>
+          <w:szCs w:val="22"/>
+        </w:rPr>
+      </w:pPr>
+      <w:r>
+        <w:rPr>
+          <w:rFonts w:ascii="Arial" w:eastAsia="Times New Roman" w:hAnsi="Arial" w:cs="Arial"/>
+          <w:sz w:val="22"/>
+          <w:szCs w:val="22"/>
+        </w:rPr>
+        <w:t>authContext</w:t>
+      </w:r>
+    </w:p>
+    <w:p>
+      <w:pPr>
+        <w:spacing w:after="240"/>
+        <w:textAlignment w:val="baseline"/>
+        <w:rPr>
+          <w:rFonts w:ascii="Arial" w:eastAsia="Times New Roman" w:hAnsi="Arial" w:cs="Arial"/>
+          <w:sz w:val="22"/>
+          <w:szCs w:val="22"/>
+        </w:rPr>
+      </w:pPr>
+    </w:p>
+    <w:p>
+      <w:pPr>
+        <w:spacing w:after="240"/>
+        <w:textAlignment w:val="baseline"/>
+        <w:rPr>
+          <w:rFonts w:ascii="Arial" w:eastAsia="Times New Roman" w:hAnsi="Arial" w:cs="Arial"/>
+          <w:sz w:val="22"/>
+          <w:szCs w:val="22"/>
+        </w:rPr>
+      </w:pPr>
+    </w:p>
+    <w:p>
+      <w:pPr>
+        <w:spacing w:after="240"/>
+        <w:textAlignment w:val="baseline"/>
+        <w:rPr>
+          <w:rFonts w:ascii="Arial" w:eastAsia="Times New Roman" w:hAnsi="Arial" w:cs="Arial"/>
+          <w:b/>
+          <w:bCs/>
+          <w:u w:val="single"/>
+        </w:rPr>
+      </w:pPr>
+      <w:r>
+        <w:rPr>
+          <w:rFonts w:ascii="Arial" w:eastAsia="Times New Roman" w:hAnsi="Arial" w:cs="Arial"/>
+          <w:b/>
+          <w:bCs/>
+          <w:u w:val="single"/>
+        </w:rPr>
+        <w:t>To – Do Items:</w:t>
+      </w:r>
+    </w:p>
+    <w:p>
+      <w:pPr>
+        <w:pStyle w:val="ListParagraph"/>
+        <w:numPr>
+          <w:ilvl w:val="0"/>
+          <w:numId w:val="3"/>
+        </w:numPr>
+        <w:spacing w:after="240"/>
+        <w:textAlignment w:val="baseline"/>
+        <w:rPr>
+          <w:rFonts w:ascii="Arial" w:eastAsia="Times New Roman" w:hAnsi="Arial" w:cs="Arial"/>
+          <w:sz w:val="22"/>
+          <w:szCs w:val="22"/>
+        </w:rPr>
+      </w:pPr>
+      <w:r>
+        <w:rPr>
+          <w:rFonts w:ascii="Arial" w:eastAsia="Times New Roman" w:hAnsi="Arial" w:cs="Arial"/>
+          <w:sz w:val="22"/>
+          <w:szCs w:val="22"/>
+        </w:rPr>
+        <w:t>Remove favoritesContext (explore further to verify?)</w:t>
+      </w:r>
+    </w:p>
+    <w:p>
+      <w:pPr>
+        <w:pStyle w:val="ListParagraph"/>
+        <w:numPr>
+          <w:ilvl w:val="0"/>
+          <w:numId w:val="3"/>
+        </w:numPr>
+        <w:spacing w:after="240"/>
+        <w:textAlignment w:val="baseline"/>
+        <w:rPr>
+          <w:rFonts w:ascii="Arial" w:eastAsia="Times New Roman" w:hAnsi="Arial" w:cs="Arial"/>
+          <w:sz w:val="22"/>
+          <w:szCs w:val="22"/>
+        </w:rPr>
+      </w:pPr>
+      <w:r>
+        <w:rPr>
+          <w:rFonts w:ascii="Arial" w:eastAsia="Times New Roman" w:hAnsi="Arial" w:cs="Arial"/>
+          <w:sz w:val="22"/>
+          <w:szCs w:val="22"/>
+        </w:rPr>
+        <w:t>Update Results-List Component with loading state while querying for users associated favorites</w:t>
+      </w:r>
+    </w:p>
+    <w:p>
+      <w:pPr>
+        <w:pStyle w:val="ListParagraph"/>
+        <w:numPr>
+          <w:ilvl w:val="0"/>
+          <w:numId w:val="3"/>
+        </w:numPr>
+        <w:spacing w:after="240"/>
+        <w:textAlignment w:val="baseline"/>
+        <w:rPr>
+          <w:rFonts w:ascii="Arial" w:eastAsia="Times New Roman" w:hAnsi="Arial" w:cs="Arial"/>
+          <w:sz w:val="22"/>
+          <w:szCs w:val="22"/>
+        </w:rPr>
+      </w:pPr>
+      <w:r>
+        <w:rPr>
+          <w:rFonts w:ascii="Arial" w:eastAsia="Times New Roman" w:hAnsi="Arial" w:cs="Arial"/>
+          <w:sz w:val="22"/>
+          <w:szCs w:val="22"/>
+        </w:rPr>
+        <w:t>Remove extraneous comments</w:t>
+      </w:r>
+    </w:p>
+    <w:p>
+      <w:pPr>
+        <w:pStyle w:val="ListParagraph"/>
+        <w:numPr>
+          <w:ilvl w:val="0"/>
+          <w:numId w:val="3"/>
+        </w:numPr>
+        <w:spacing w:after="240"/>
+        <w:textAlignment w:val="baseline"/>
+        <w:rPr>
+          <w:rFonts w:ascii="Arial" w:eastAsia="Times New Roman" w:hAnsi="Arial" w:cs="Arial"/>
+          <w:sz w:val="22"/>
+          <w:szCs w:val="22"/>
+        </w:rPr>
+      </w:pPr>
+      <w:r>
+        <w:rPr>
+          <w:rFonts w:ascii="Arial" w:eastAsia="Times New Roman" w:hAnsi="Arial" w:cs="Arial"/>
+          <w:sz w:val="22"/>
+          <w:szCs w:val="22"/>
+        </w:rPr>
+        <w:t>Remove console logs</w:t>
+      </w:r>
+    </w:p>
+    <w:p>
+      <w:pPr>
+        <w:pStyle w:val="ListParagraph"/>
+        <w:numPr>
+          <w:ilvl w:val="0"/>
+          <w:numId w:val="3"/>
+        </w:numPr>
+        <w:spacing w:after="240"/>
+        <w:textAlignment w:val="baseline"/>
+        <w:rPr>
+          <w:rFonts w:ascii="Arial" w:eastAsia="Times New Roman" w:hAnsi="Arial" w:cs="Arial"/>
+          <w:sz w:val="22"/>
+          <w:szCs w:val="22"/>
+        </w:rPr>
+      </w:pPr>
+      <w:r>
+        <w:rPr>
+          <w:rFonts w:ascii="Arial" w:eastAsia="Times New Roman" w:hAnsi="Arial" w:cs="Arial"/>
+          <w:sz w:val="22"/>
+          <w:szCs w:val="22"/>
+        </w:rPr>
+        <w:t xml:space="preserve">In Search Container, </w:t>
+      </w:r>
+      <w:r>
+        <w:rPr>
+          <w:rFonts w:ascii="Arial" w:eastAsia="Times New Roman" w:hAnsi="Arial" w:cs="Arial"/>
+          <w:b/>
+          <w:bCs/>
+          <w:sz w:val="22"/>
+          <w:szCs w:val="22"/>
+        </w:rPr>
+        <w:t>TEST</w:t>
+      </w:r>
+      <w:r>
+        <w:rPr>
+          <w:rFonts w:ascii="Arial" w:eastAsia="Times New Roman" w:hAnsi="Arial" w:cs="Arial"/>
+          <w:sz w:val="22"/>
+          <w:szCs w:val="22"/>
+        </w:rPr>
+        <w:t xml:space="preserve"> if both state and context should be used in the same component</w:t>
+      </w:r>
+    </w:p>
+    <w:p>
+      <w:pPr>
+        <w:pStyle w:val="ListParagraph"/>
+        <w:numPr>
+          <w:ilvl w:val="0"/>
+          <w:numId w:val="3"/>
+        </w:numPr>
+        <w:spacing w:after="240"/>
+        <w:textAlignment w:val="baseline"/>
+        <w:rPr>
+          <w:rFonts w:ascii="Arial" w:eastAsia="Times New Roman" w:hAnsi="Arial" w:cs="Arial"/>
+          <w:sz w:val="22"/>
+          <w:szCs w:val="22"/>
+        </w:rPr>
+      </w:pPr>
+      <w:r>
+        <w:rPr>
+          <w:rFonts w:ascii="Arial" w:eastAsia="Times New Roman" w:hAnsi="Arial" w:cs="Arial"/>
+          <w:sz w:val="22"/>
+          <w:szCs w:val="22"/>
+        </w:rPr>
+        <w:t>Refactor/Simplify server routes</w:t>
+      </w:r>
+    </w:p>
+    <w:p>
+      <w:pPr>
+        <w:pStyle w:val="ListParagraph"/>
+        <w:numPr>
+          <w:ilvl w:val="0"/>
+          <w:numId w:val="3"/>
+        </w:numPr>
+        <w:spacing w:after="240"/>
+        <w:textAlignment w:val="baseline"/>
+        <w:rPr>
+          <w:rFonts w:ascii="Arial" w:eastAsia="Times New Roman" w:hAnsi="Arial" w:cs="Arial"/>
+          <w:sz w:val="22"/>
+          <w:szCs w:val="22"/>
+        </w:rPr>
+      </w:pPr>
+      <w:r>
+        <w:rPr>
+          <w:rFonts w:ascii="Arial" w:eastAsia="Times New Roman" w:hAnsi="Arial" w:cs="Arial"/>
+          <w:sz w:val="22"/>
+          <w:szCs w:val="22"/>
+        </w:rPr>
+        <w:t xml:space="preserve">Add compare/validation logic for </w:t>
+      </w:r>
+      <w:r>
+        <w:rPr>
+          <w:rFonts w:ascii="Arial" w:eastAsia="Times New Roman" w:hAnsi="Arial" w:cs="Arial"/>
+          <w:sz w:val="22"/>
+          <w:szCs w:val="22"/>
+        </w:rPr>
+        <w:t>SERVER/users/register route logic for password == passwordCheck</w:t>
+      </w:r>
+    </w:p>
+    <w:p>
+      <w:pPr>
+        <w:pStyle w:val="ListParagraph"/>
+        <w:numPr>
+          <w:ilvl w:val="0"/>
+          <w:numId w:val="3"/>
+        </w:numPr>
+        <w:spacing w:after="240"/>
+        <w:textAlignment w:val="baseline"/>
+        <w:rPr>
+          <w:rFonts w:ascii="Arial" w:eastAsia="Times New Roman" w:hAnsi="Arial" w:cs="Arial"/>
+          <w:sz w:val="22"/>
+          <w:szCs w:val="22"/>
+        </w:rPr>
+      </w:pPr>
+      <w:r>
+        <w:rPr>
+          <w:rFonts w:ascii="Arial" w:eastAsia="Times New Roman" w:hAnsi="Arial" w:cs="Arial"/>
+          <w:sz w:val="22"/>
+          <w:szCs w:val="22"/>
+        </w:rPr>
+        <w:t xml:space="preserve">Figure out what </w:t>
+      </w:r>
+      <w:r>
+        <w:rPr>
+          <w:rFonts w:ascii="Arial" w:eastAsia="Times New Roman" w:hAnsi="Arial" w:cs="Arial"/>
+          <w:sz w:val="22"/>
+          <w:szCs w:val="22"/>
+        </w:rPr>
+        <w:t>the logic in the route /favorites/find/:id is supposed to be doing? Remove if not needed.</w:t>
+      </w:r>
+    </w:p>
+    <w:p>
+      <w:pPr>
+        <w:pStyle w:val="ListParagraph"/>
+        <w:numPr>
+          <w:ilvl w:val="0"/>
+          <w:numId w:val="3"/>
+        </w:numPr>
+        <w:spacing w:after="240"/>
+        <w:textAlignment w:val="baseline"/>
+        <w:rPr>
+          <w:rFonts w:ascii="Arial" w:eastAsia="Times New Roman" w:hAnsi="Arial" w:cs="Arial"/>
+          <w:sz w:val="22"/>
+          <w:szCs w:val="22"/>
+        </w:rPr>
+      </w:pPr>
+      <w:r>
+        <w:rPr>
+          <w:rFonts w:ascii="Arial" w:eastAsia="Times New Roman" w:hAnsi="Arial" w:cs="Arial"/>
+          <w:sz w:val="22"/>
+          <w:szCs w:val="22"/>
+        </w:rPr>
+        <w:t>Add Key property to ResultsList Component data</w:t>
+      </w:r>
+    </w:p>
+    <w:p>
+      <w:pPr>
+        <w:pStyle w:val="ListParagraph"/>
+        <w:numPr>
+          <w:ilvl w:val="0"/>
+          <w:numId w:val="3"/>
+        </w:numPr>
+        <w:spacing w:after="240"/>
+        <w:textAlignment w:val="baseline"/>
+        <w:rPr>
+          <w:rFonts w:ascii="Arial" w:eastAsia="Times New Roman" w:hAnsi="Arial" w:cs="Arial"/>
+          <w:sz w:val="22"/>
+          <w:szCs w:val="22"/>
+        </w:rPr>
+      </w:pPr>
+      <w:r>
+        <w:rPr>
+          <w:rFonts w:ascii="Arial" w:eastAsia="Times New Roman" w:hAnsi="Arial" w:cs="Arial"/>
+          <w:sz w:val="22"/>
+          <w:szCs w:val="22"/>
+        </w:rPr>
+        <w:t>Remove Favorites-Container component</w:t>
+      </w:r>
+    </w:p>
+    <w:p>
+      <w:pPr>
+        <w:pStyle w:val="ListParagraph"/>
+        <w:numPr>
+          <w:ilvl w:val="0"/>
+          <w:numId w:val="3"/>
+        </w:numPr>
+        <w:spacing w:after="240"/>
+        <w:textAlignment w:val="baseline"/>
+        <w:rPr>
+          <w:rFonts w:ascii="Arial" w:eastAsia="Times New Roman" w:hAnsi="Arial" w:cs="Arial"/>
+          <w:sz w:val="22"/>
+          <w:szCs w:val="22"/>
+        </w:rPr>
+      </w:pPr>
+      <w:r>
+        <w:rPr>
+          <w:rFonts w:ascii="Arial" w:eastAsia="Times New Roman" w:hAnsi="Arial" w:cs="Arial"/>
+          <w:sz w:val="22"/>
+          <w:szCs w:val="22"/>
+        </w:rPr>
+        <w:t>Remove favorites link in Navigation Component when user is NOT logged in.</w:t>
       </w:r>
     </w:p>
     <w:p>
@@ -2347,7 +2891,7 @@
   <w:abstractNum w:abstractNumId="2" w15:restartNumberingAfterBreak="0">
     <w:nsid w:val="31610E58"/>
     <w:multiLevelType w:val="multilevel"/>
-    <w:tmpl w:val="135046C4"/>
+    <w:tmpl w:val="4A6C923A"/>
     <w:lvl w:ilvl="0">
       <w:start w:val="1"/>
       <w:numFmt w:val="bullet"/>
@@ -2364,20 +2908,15 @@
         <w:sz w:val="20"/>
       </w:rPr>
     </w:lvl>
-    <w:lvl w:ilvl="1" w:tentative="1">
-      <w:start w:val="1"/>
+    <w:lvl w:ilvl="1">
       <w:numFmt w:val="bullet"/>
-      <w:lvlText w:val="o"/>
+      <w:lvlText w:val="-"/>
       <w:lvlJc w:val="left"/>
       <w:pPr>
-        <w:tabs>
-          <w:tab w:val="num" w:pos="1440"/>
-        </w:tabs>
         <w:ind w:left="1440" w:hanging="360"/>
       </w:pPr>
       <w:rPr>
-        <w:rFonts w:ascii="Courier New" w:hAnsi="Courier New" w:hint="default"/>
-        <w:sz w:val="20"/>
+        <w:rFonts w:ascii="Arial" w:eastAsia="Times New Roman" w:hAnsi="Arial" w:cs="Arial" w:hint="default"/>
       </w:rPr>
     </w:lvl>
     <w:lvl w:ilvl="2" w:tentative="1">
@@ -3093,6 +3632,17 @@
       <w:rFonts w:ascii="Times New Roman" w:eastAsia="Times New Roman" w:hAnsi="Times New Roman" w:cs="Times New Roman"/>
     </w:rPr>
   </w:style>
+  <w:style w:type="paragraph" w:styleId="ListParagraph">
+    <w:name w:val="List Paragraph"/>
+    <w:basedOn w:val="Normal"/>
+    <w:uiPriority w:val="34"/>
+    <w:qFormat/>
+    <w:rsid w:val="00EE271E"/>
+    <w:pPr>
+      <w:ind w:left="720"/>
+      <w:contextualSpacing/>
+    </w:pPr>
+  </w:style>
 </w:styles>
 </file>
 

</xml_diff>

<commit_message>
added design doc markdown
</commit_message>
<xml_diff>
--- a/Project_Spec.docx
+++ b/Project_Spec.docx
@@ -284,35 +284,6 @@
     <w:p>
       <w:pPr>
         <w:rPr>
-          <w:rFonts w:ascii="Arial" w:eastAsia="Times New Roman" w:hAnsi="Arial" w:cs="Arial"/>
-          <w:color w:val="000000"/>
-          <w:sz w:val="22"/>
-          <w:szCs w:val="22"/>
-          <w:highlight w:val="yellow"/>
-        </w:rPr>
-      </w:pPr>
-    </w:p>
-    <w:p>
-      <w:pPr>
-        <w:rPr>
-          <w:rFonts w:ascii="Times New Roman" w:eastAsia="Times New Roman" w:hAnsi="Times New Roman" w:cs="Times New Roman"/>
-          <w:highlight w:val="yellow"/>
-        </w:rPr>
-      </w:pPr>
-      <w:r>
-        <w:rPr>
-          <w:rFonts w:ascii="Arial" w:eastAsia="Times New Roman" w:hAnsi="Arial" w:cs="Arial"/>
-          <w:color w:val="000000"/>
-          <w:sz w:val="22"/>
-          <w:szCs w:val="22"/>
-          <w:highlight w:val="yellow"/>
-        </w:rPr>
-        <w:t>Career Crusader is an online platform designed to connect job seekers with employers by providing an easy-to-use job listing and application management system. Users can sign up and create an account with their email and password, which allows them to search for job listings based on keywords, location, or categories. Employers can also sign up and create job listings, which job seekers can apply to directly on the platform. Users can also view and interact with user-submitted job listings, such as commenting or upvoting/downvoting. Additionally, users can manage their job applications, including receiving email notifications about their application status. The platform is designed to be responsive and user-friendly and protects personal information for both job seekers and employers.</w:t>
-      </w:r>
-    </w:p>
-    <w:p>
-      <w:pPr>
-        <w:rPr>
           <w:rFonts w:ascii="Times New Roman" w:eastAsia="Times New Roman" w:hAnsi="Times New Roman" w:cs="Times New Roman"/>
         </w:rPr>
       </w:pPr>
@@ -789,6 +760,8 @@
       <w:pPr>
         <w:rPr>
           <w:rFonts w:ascii="Times New Roman" w:eastAsia="Times New Roman" w:hAnsi="Times New Roman" w:cs="Times New Roman"/>
+          <w:b/>
+          <w:bCs/>
         </w:rPr>
       </w:pPr>
       <w:r>
@@ -816,7 +789,20 @@
           <w:sz w:val="22"/>
           <w:szCs w:val="22"/>
         </w:rPr>
-        <w:t xml:space="preserve"> – yet to implement</w:t>
+        <w:t xml:space="preserve"> – </w:t>
+      </w:r>
+      <w:r>
+        <w:rPr>
+          <w:rFonts w:ascii="Arial" w:eastAsia="Times New Roman" w:hAnsi="Arial" w:cs="Arial"/>
+          <w:b/>
+          <w:bCs/>
+          <w:i/>
+          <w:iCs/>
+          <w:color w:val="000000"/>
+          <w:sz w:val="22"/>
+          <w:szCs w:val="22"/>
+        </w:rPr>
+        <w:t>yet to implement</w:t>
       </w:r>
     </w:p>
     <w:p>
@@ -1147,7 +1133,6 @@
           <w:sz w:val="22"/>
           <w:szCs w:val="22"/>
         </w:rPr>
-        <w:lastRenderedPageBreak/>
         <w:t>Implement form validation and error handling for user input.</w:t>
       </w:r>
     </w:p>
@@ -1445,6 +1430,7 @@
           <w:sz w:val="22"/>
           <w:szCs w:val="22"/>
         </w:rPr>
+        <w:lastRenderedPageBreak/>
         <w:t xml:space="preserve">Implement secure user authentication and session management using </w:t>
       </w:r>
       <w:r>
@@ -2219,7 +2205,6 @@
           <w:sz w:val="20"/>
           <w:szCs w:val="20"/>
         </w:rPr>
-        <w:lastRenderedPageBreak/>
         <w:t>POST -  /register</w:t>
       </w:r>
       <w:r>
@@ -2391,6 +2376,7 @@
           <w:sz w:val="20"/>
           <w:szCs w:val="20"/>
         </w:rPr>
+        <w:lastRenderedPageBreak/>
         <w:t>GET -  /verify-token</w:t>
       </w:r>
       <w:r>
@@ -3053,7 +3039,6 @@
           <w:sz w:val="22"/>
           <w:szCs w:val="22"/>
         </w:rPr>
-        <w:lastRenderedPageBreak/>
         <w:t xml:space="preserve">In Search Container, </w:t>
       </w:r>
       <w:r>
@@ -3284,6 +3269,7 @@
           <w:sz w:val="22"/>
           <w:szCs w:val="22"/>
         </w:rPr>
+        <w:lastRenderedPageBreak/>
         <w:t>—----</w:t>
       </w:r>
     </w:p>

</xml_diff>

<commit_message>
removed comments from Model classes
</commit_message>
<xml_diff>
--- a/Project_Spec.docx
+++ b/Project_Spec.docx
@@ -251,25 +251,7 @@
           <w:sz w:val="22"/>
           <w:szCs w:val="22"/>
         </w:rPr>
-        <w:t xml:space="preserve">. Saved videos may be removed from Users </w:t>
-      </w:r>
-      <w:r>
-        <w:rPr>
-          <w:rFonts w:ascii="Arial" w:eastAsia="Times New Roman" w:hAnsi="Arial" w:cs="Arial"/>
-          <w:color w:val="000000"/>
-          <w:sz w:val="22"/>
-          <w:szCs w:val="22"/>
-        </w:rPr>
-        <w:t>favorite’s</w:t>
-      </w:r>
-      <w:r>
-        <w:rPr>
-          <w:rFonts w:ascii="Arial" w:eastAsia="Times New Roman" w:hAnsi="Arial" w:cs="Arial"/>
-          <w:color w:val="000000"/>
-          <w:sz w:val="22"/>
-          <w:szCs w:val="22"/>
-        </w:rPr>
-        <w:t xml:space="preserve"> view.</w:t>
+        <w:t>. Saved videos may be removed from Users favorite’s view.</w:t>
       </w:r>
       <w:r>
         <w:rPr>
@@ -2392,6 +2374,19 @@
     <w:p>
       <w:pPr>
         <w:spacing w:after="240"/>
+        <w:ind w:left="720"/>
+        <w:textAlignment w:val="baseline"/>
+        <w:rPr>
+          <w:rFonts w:ascii="Arial" w:eastAsia="Times New Roman" w:hAnsi="Arial" w:cs="Arial"/>
+          <w:color w:val="000000"/>
+          <w:sz w:val="20"/>
+          <w:szCs w:val="20"/>
+        </w:rPr>
+      </w:pPr>
+    </w:p>
+    <w:p>
+      <w:pPr>
+        <w:spacing w:after="240"/>
         <w:textAlignment w:val="baseline"/>
         <w:rPr>
           <w:rFonts w:ascii="Arial" w:eastAsia="Times New Roman" w:hAnsi="Arial" w:cs="Arial"/>
@@ -2477,16 +2472,7 @@
           <w:sz w:val="20"/>
           <w:szCs w:val="20"/>
         </w:rPr>
-        <w:t xml:space="preserve">                                   </w:t>
-      </w:r>
-      <w:r>
-        <w:rPr>
-          <w:rFonts w:ascii="Arial" w:eastAsia="Times New Roman" w:hAnsi="Arial" w:cs="Arial"/>
-          <w:color w:val="000000"/>
-          <w:sz w:val="20"/>
-          <w:szCs w:val="20"/>
-        </w:rPr>
-        <w:t>Get single favorite by ID</w:t>
+        <w:t xml:space="preserve">                                   Get single favorite by ID</w:t>
       </w:r>
     </w:p>
     <w:p>
@@ -2561,35 +2547,41 @@
           <w:sz w:val="20"/>
           <w:szCs w:val="20"/>
         </w:rPr>
-        <w:t xml:space="preserve">                            Remove</w:t>
-      </w:r>
-      <w:r>
-        <w:rPr>
-          <w:rFonts w:ascii="Arial" w:eastAsia="Times New Roman" w:hAnsi="Arial" w:cs="Arial"/>
-          <w:color w:val="000000"/>
-          <w:sz w:val="20"/>
-          <w:szCs w:val="20"/>
-        </w:rPr>
-        <w:t xml:space="preserve"> video </w:t>
-      </w:r>
-      <w:r>
-        <w:rPr>
-          <w:rFonts w:ascii="Arial" w:eastAsia="Times New Roman" w:hAnsi="Arial" w:cs="Arial"/>
-          <w:color w:val="000000"/>
-          <w:sz w:val="20"/>
-          <w:szCs w:val="20"/>
-        </w:rPr>
-        <w:t>from</w:t>
-      </w:r>
-      <w:r>
-        <w:rPr>
-          <w:rFonts w:ascii="Arial" w:eastAsia="Times New Roman" w:hAnsi="Arial" w:cs="Arial"/>
-          <w:color w:val="000000"/>
-          <w:sz w:val="20"/>
-          <w:szCs w:val="20"/>
-        </w:rPr>
-        <w:t xml:space="preserve"> users favorites</w:t>
-      </w:r>
+        <w:t xml:space="preserve">                            Remove video from </w:t>
+      </w:r>
+      <w:proofErr w:type="gramStart"/>
+      <w:r>
+        <w:rPr>
+          <w:rFonts w:ascii="Arial" w:eastAsia="Times New Roman" w:hAnsi="Arial" w:cs="Arial"/>
+          <w:color w:val="000000"/>
+          <w:sz w:val="20"/>
+          <w:szCs w:val="20"/>
+        </w:rPr>
+        <w:t>users</w:t>
+      </w:r>
+      <w:proofErr w:type="gramEnd"/>
+      <w:r>
+        <w:rPr>
+          <w:rFonts w:ascii="Arial" w:eastAsia="Times New Roman" w:hAnsi="Arial" w:cs="Arial"/>
+          <w:color w:val="000000"/>
+          <w:sz w:val="20"/>
+          <w:szCs w:val="20"/>
+        </w:rPr>
+        <w:t xml:space="preserve"> favorites</w:t>
+      </w:r>
+    </w:p>
+    <w:p>
+      <w:pPr>
+        <w:spacing w:after="240"/>
+        <w:ind w:firstLine="720"/>
+        <w:textAlignment w:val="baseline"/>
+        <w:rPr>
+          <w:rFonts w:ascii="Arial" w:eastAsia="Times New Roman" w:hAnsi="Arial" w:cs="Arial"/>
+          <w:color w:val="000000"/>
+          <w:sz w:val="20"/>
+          <w:szCs w:val="20"/>
+        </w:rPr>
+      </w:pPr>
     </w:p>
     <w:p>
       <w:pPr>
@@ -3137,6 +3129,7 @@
           <w:sz w:val="22"/>
           <w:szCs w:val="22"/>
         </w:rPr>
+        <w:lastRenderedPageBreak/>
         <w:t xml:space="preserve">Figure out what </w:t>
       </w:r>
       <w:r>
@@ -3269,7 +3262,6 @@
           <w:sz w:val="22"/>
           <w:szCs w:val="22"/>
         </w:rPr>
-        <w:lastRenderedPageBreak/>
         <w:t>—----</w:t>
       </w:r>
     </w:p>

</xml_diff>